<commit_message>
new document, UI framework
</commit_message>
<xml_diff>
--- a/iDown/docs/iDown.docx
+++ b/iDown/docs/iDown.docx
@@ -153,8 +153,6 @@
           <w:rFonts w:ascii="宋体" w:eastAsia="宋体"/>
         </w:rPr>
       </w:pPr>
-      <w:bookmarkStart w:id="0" w:name="_GoBack"/>
-      <w:bookmarkEnd w:id="0"/>
       <w:r>
         <w:rPr>
           <w:rFonts w:ascii="宋体" w:eastAsia="宋体" w:hint="eastAsia"/>
@@ -222,7 +220,7 @@
       <w:pPr>
         <w:ind w:firstLine="480"/>
         <w:rPr>
-          <w:rFonts w:ascii="宋体" w:eastAsia="宋体"/>
+          <w:rFonts w:ascii="宋体" w:eastAsia="宋体" w:hint="eastAsia"/>
         </w:rPr>
       </w:pPr>
       <w:r>
@@ -244,6 +242,60 @@
           <w:rFonts w:ascii="宋体" w:eastAsia="宋体" w:hint="eastAsia"/>
         </w:rPr>
         <w:t>作为参数直接开始下载。</w:t>
+      </w:r>
+    </w:p>
+    <w:p>
+      <w:pPr>
+        <w:ind w:firstLine="425"/>
+        <w:rPr>
+          <w:rFonts w:ascii="宋体" w:eastAsia="宋体" w:hint="eastAsia"/>
+        </w:rPr>
+      </w:pPr>
+      <w:r>
+        <w:rPr>
+          <w:rFonts w:ascii="宋体" w:eastAsia="宋体" w:hint="eastAsia"/>
+        </w:rPr>
+        <w:t>本项目支持多任务下载，即同时下载多个文件。</w:t>
+      </w:r>
+      <w:r>
+        <w:rPr>
+          <w:rFonts w:ascii="宋体" w:eastAsia="宋体" w:hint="eastAsia"/>
+        </w:rPr>
+        <w:t>用户可以单独处理其中一个项目，或者对其中的某几个项目进行批处理。</w:t>
+      </w:r>
+    </w:p>
+    <w:p>
+      <w:pPr>
+        <w:ind w:firstLine="425"/>
+        <w:rPr>
+          <w:rFonts w:ascii="宋体" w:eastAsia="宋体" w:hint="eastAsia"/>
+        </w:rPr>
+      </w:pPr>
+      <w:r>
+        <w:rPr>
+          <w:rFonts w:ascii="宋体" w:eastAsia="宋体" w:hint="eastAsia"/>
+        </w:rPr>
+        <w:t>当程序进入后台时，下载任务将在后台继续运行，直到下载完成或下载失败。</w:t>
+      </w:r>
+      <w:r>
+        <w:rPr>
+          <w:rFonts w:ascii="宋体" w:eastAsia="宋体" w:hint="eastAsia"/>
+        </w:rPr>
+        <w:t>用户暂停下载之后下载进度将被保存，继续下载时程序将从断点处续传。</w:t>
+      </w:r>
+    </w:p>
+    <w:p>
+      <w:pPr>
+        <w:ind w:firstLine="425"/>
+        <w:rPr>
+          <w:rFonts w:ascii="宋体" w:eastAsia="宋体" w:hint="eastAsia"/>
+        </w:rPr>
+      </w:pPr>
+      <w:r>
+        <w:rPr>
+          <w:rFonts w:ascii="宋体" w:eastAsia="宋体" w:hint="eastAsia"/>
+        </w:rPr>
+        <w:t>所有下载项目的状态必须持久化保存，用户退出程序后状态信息不丢失。</w:t>
       </w:r>
     </w:p>
     <w:p>
@@ -427,6 +479,7 @@
         <w:rPr>
           <w:rFonts w:ascii="宋体" w:eastAsia="宋体" w:hint="eastAsia"/>
         </w:rPr>
+        <w:lastRenderedPageBreak/>
         <w:t>管理文件下载</w:t>
       </w:r>
     </w:p>
@@ -499,7 +552,6 @@
         <w:rPr>
           <w:rFonts w:ascii="宋体" w:eastAsia="宋体" w:hint="eastAsia"/>
         </w:rPr>
-        <w:lastRenderedPageBreak/>
         <w:t>暂停：用户可以使其继续下载（转化为正在下载状态</w:t>
       </w:r>
       <w:r>
@@ -553,7 +605,7 @@
       <w:pPr>
         <w:ind w:firstLine="425"/>
         <w:rPr>
-          <w:rFonts w:ascii="宋体" w:eastAsia="宋体"/>
+          <w:rFonts w:ascii="宋体" w:eastAsia="宋体" w:hint="eastAsia"/>
         </w:rPr>
       </w:pPr>
       <w:r>
@@ -683,7 +735,7 @@
         <w:pStyle w:val="a3"/>
         <w:ind w:leftChars="0" w:left="567"/>
         <w:rPr>
-          <w:rFonts w:ascii="宋体" w:eastAsia="宋体"/>
+          <w:rFonts w:ascii="宋体" w:eastAsia="宋体" w:hint="eastAsia"/>
         </w:rPr>
       </w:pPr>
       <w:r>
@@ -693,9 +745,9 @@
           <w:lang w:eastAsia="zh-TW"/>
         </w:rPr>
         <w:drawing>
-          <wp:inline distT="0" distB="0" distL="0" distR="0" wp14:anchorId="69120F1D" wp14:editId="0E4AEE3A">
-            <wp:extent cx="2578678" cy="4577030"/>
-            <wp:effectExtent l="177800" t="177800" r="393700" b="376555"/>
+          <wp:inline distT="0" distB="0" distL="0" distR="0" wp14:anchorId="69120F1D" wp14:editId="1555C15A">
+            <wp:extent cx="1845313" cy="3275343"/>
+            <wp:effectExtent l="177800" t="177800" r="389890" b="382270"/>
             <wp:docPr id="1" name="圖片 1"/>
             <wp:cNvGraphicFramePr>
               <a:graphicFrameLocks xmlns:a="http://schemas.openxmlformats.org/drawingml/2006/main" noChangeAspect="1"/>
@@ -722,7 +774,7 @@
                   <pic:spPr>
                     <a:xfrm>
                       <a:off x="0" y="0"/>
-                      <a:ext cx="2579087" cy="4577756"/>
+                      <a:ext cx="1846019" cy="3276597"/>
                     </a:xfrm>
                     <a:prstGeom prst="rect">
                       <a:avLst/>
@@ -870,6 +922,40 @@
       <w:pPr>
         <w:ind w:firstLine="480"/>
         <w:rPr>
+          <w:rFonts w:ascii="宋体" w:eastAsia="宋体" w:hint="eastAsia"/>
+        </w:rPr>
+      </w:pPr>
+      <w:r>
+        <w:rPr>
+          <w:rFonts w:ascii="宋体" w:eastAsia="宋体" w:hint="eastAsia"/>
+        </w:rPr>
+        <w:t>用户点击列表中某一项的右下角三角</w:t>
+      </w:r>
+      <w:r>
+        <w:rPr>
+          <w:rFonts w:ascii="宋体" w:eastAsia="宋体" w:hint="eastAsia"/>
+        </w:rPr>
+        <w:t>形：弹出高级控制列表，用户可以对各种状态下的项目进行更多的控制，包括继续下载，重新下载，取消下载，删除等。</w:t>
+      </w:r>
+    </w:p>
+    <w:p>
+      <w:pPr>
+        <w:ind w:firstLine="480"/>
+        <w:rPr>
+          <w:rFonts w:ascii="宋体" w:eastAsia="宋体" w:hint="eastAsia"/>
+        </w:rPr>
+      </w:pPr>
+      <w:r>
+        <w:rPr>
+          <w:rFonts w:ascii="宋体" w:eastAsia="宋体" w:hint="eastAsia"/>
+        </w:rPr>
+        <w:t>用户按下home键，程序进入后台运行，此时程序将暂停下载，在后续版本的开发中将会加入后台下载的功能。</w:t>
+      </w:r>
+    </w:p>
+    <w:p>
+      <w:pPr>
+        <w:ind w:firstLine="480"/>
+        <w:rPr>
           <w:rFonts w:ascii="宋体" w:eastAsia="宋体"/>
         </w:rPr>
       </w:pPr>
@@ -877,20 +963,25 @@
         <w:rPr>
           <w:rFonts w:ascii="宋体" w:eastAsia="宋体" w:hint="eastAsia"/>
         </w:rPr>
-        <w:t>用户点击列表中某一项的右下角三角</w:t>
-      </w:r>
-      <w:r>
-        <w:rPr>
-          <w:rFonts w:ascii="宋体" w:eastAsia="宋体" w:hint="eastAsia"/>
-        </w:rPr>
-        <w:t>形：弹出高级控制列表，用户可以对各种状态下的项目进行更多的控制，包括继续下载，重新下载，取消下载，删除等。</w:t>
-      </w:r>
-    </w:p>
-    <w:p>
-      <w:pPr>
-        <w:ind w:firstLine="480"/>
-        <w:rPr>
-          <w:rFonts w:ascii="宋体" w:eastAsia="宋体"/>
+        <w:t>用户退出程序</w:t>
+      </w:r>
+      <w:r>
+        <w:rPr>
+          <w:rFonts w:ascii="宋体" w:eastAsia="宋体" w:hint="eastAsia"/>
+        </w:rPr>
+        <w:t>时</w:t>
+      </w:r>
+      <w:r>
+        <w:rPr>
+          <w:rFonts w:ascii="宋体" w:eastAsia="宋体" w:hint="eastAsia"/>
+        </w:rPr>
+        <w:t>，目前的下载状态不应当丢失，因此各下载项目的信息必须持久化保存。</w:t>
+      </w:r>
+    </w:p>
+    <w:p>
+      <w:pPr>
+        <w:rPr>
+          <w:rFonts w:ascii="宋体" w:eastAsia="宋体" w:hint="eastAsia"/>
         </w:rPr>
       </w:pPr>
     </w:p>
@@ -1029,9 +1120,9 @@
           <w:lang w:eastAsia="zh-TW"/>
         </w:rPr>
         <w:drawing>
-          <wp:inline distT="0" distB="0" distL="0" distR="0" wp14:anchorId="1D020991" wp14:editId="3B870D84">
-            <wp:extent cx="5270500" cy="3074670"/>
-            <wp:effectExtent l="50800" t="25400" r="12700" b="74930"/>
+          <wp:inline distT="0" distB="0" distL="0" distR="0" wp14:anchorId="1D020991" wp14:editId="6A30E259">
+            <wp:extent cx="4019739" cy="2249786"/>
+            <wp:effectExtent l="50800" t="25400" r="19050" b="87630"/>
             <wp:docPr id="5" name="資料圖表 5"/>
             <wp:cNvGraphicFramePr/>
             <a:graphic xmlns:a="http://schemas.openxmlformats.org/drawingml/2006/main">
@@ -1042,6 +1133,8 @@
           </wp:inline>
         </w:drawing>
       </w:r>
+      <w:bookmarkStart w:id="0" w:name="_GoBack"/>
+      <w:bookmarkEnd w:id="0"/>
     </w:p>
     <w:p>
       <w:pPr>
@@ -1874,21 +1967,387 @@
           </w:p>
         </w:tc>
       </w:tr>
+      <w:tr>
+        <w:trPr>
+          <w:cnfStyle w:val="000000100000" w:firstRow="0" w:lastRow="0" w:firstColumn="0" w:lastColumn="0" w:oddVBand="0" w:evenVBand="0" w:oddHBand="1" w:evenHBand="0" w:firstRowFirstColumn="0" w:firstRowLastColumn="0" w:lastRowFirstColumn="0" w:lastRowLastColumn="0"/>
+        </w:trPr>
+        <w:tc>
+          <w:tcPr>
+            <w:cnfStyle w:val="001000000000" w:firstRow="0" w:lastRow="0" w:firstColumn="1" w:lastColumn="0" w:oddVBand="0" w:evenVBand="0" w:oddHBand="0" w:evenHBand="0" w:firstRowFirstColumn="0" w:firstRowLastColumn="0" w:lastRowFirstColumn="0" w:lastRowLastColumn="0"/>
+            <w:tcW w:w="2089" w:type="dxa"/>
+            <w:vAlign w:val="center"/>
+          </w:tcPr>
+          <w:p>
+            <w:pPr>
+              <w:jc w:val="center"/>
+              <w:rPr>
+                <w:rFonts w:ascii="宋体" w:eastAsia="宋体"/>
+              </w:rPr>
+            </w:pPr>
+            <w:r>
+              <w:rPr>
+                <w:rFonts w:ascii="宋体" w:eastAsia="宋体" w:hint="eastAsia"/>
+              </w:rPr>
+              <w:t>状态持久化</w:t>
+            </w:r>
+          </w:p>
+        </w:tc>
+        <w:tc>
+          <w:tcPr>
+            <w:tcW w:w="2089" w:type="dxa"/>
+            <w:vAlign w:val="center"/>
+          </w:tcPr>
+          <w:p>
+            <w:pPr>
+              <w:jc w:val="center"/>
+              <w:cnfStyle w:val="000000100000" w:firstRow="0" w:lastRow="0" w:firstColumn="0" w:lastColumn="0" w:oddVBand="0" w:evenVBand="0" w:oddHBand="1" w:evenHBand="0" w:firstRowFirstColumn="0" w:firstRowLastColumn="0" w:lastRowFirstColumn="0" w:lastRowLastColumn="0"/>
+              <w:rPr>
+                <w:rFonts w:ascii="宋体" w:eastAsia="宋体" w:hint="eastAsia"/>
+              </w:rPr>
+            </w:pPr>
+            <w:r>
+              <w:rPr>
+                <w:rFonts w:ascii="宋体" w:eastAsia="宋体" w:hint="eastAsia"/>
+              </w:rPr>
+              <w:t>B</w:t>
+            </w:r>
+          </w:p>
+        </w:tc>
+        <w:tc>
+          <w:tcPr>
+            <w:tcW w:w="2089" w:type="dxa"/>
+            <w:vAlign w:val="center"/>
+          </w:tcPr>
+          <w:p>
+            <w:pPr>
+              <w:jc w:val="center"/>
+              <w:cnfStyle w:val="000000100000" w:firstRow="0" w:lastRow="0" w:firstColumn="0" w:lastColumn="0" w:oddVBand="0" w:evenVBand="0" w:oddHBand="1" w:evenHBand="0" w:firstRowFirstColumn="0" w:firstRowLastColumn="0" w:lastRowFirstColumn="0" w:lastRowLastColumn="0"/>
+              <w:rPr>
+                <w:rFonts w:ascii="宋体" w:eastAsia="宋体"/>
+              </w:rPr>
+            </w:pPr>
+            <w:r>
+              <w:rPr>
+                <w:rFonts w:ascii="宋体" w:eastAsia="宋体" w:hint="eastAsia"/>
+              </w:rPr>
+              <w:t>必须完成</w:t>
+            </w:r>
+          </w:p>
+        </w:tc>
+        <w:tc>
+          <w:tcPr>
+            <w:tcW w:w="2089" w:type="dxa"/>
+            <w:vAlign w:val="center"/>
+          </w:tcPr>
+          <w:p>
+            <w:pPr>
+              <w:jc w:val="center"/>
+              <w:cnfStyle w:val="000000100000" w:firstRow="0" w:lastRow="0" w:firstColumn="0" w:lastColumn="0" w:oddVBand="0" w:evenVBand="0" w:oddHBand="1" w:evenHBand="0" w:firstRowFirstColumn="0" w:firstRowLastColumn="0" w:lastRowFirstColumn="0" w:lastRowLastColumn="0"/>
+              <w:rPr>
+                <w:rFonts w:ascii="宋体" w:eastAsia="宋体"/>
+              </w:rPr>
+            </w:pPr>
+            <w:r>
+              <w:rPr>
+                <w:rFonts w:ascii="宋体" w:eastAsia="宋体" w:hint="eastAsia"/>
+              </w:rPr>
+              <w:t>第二期</w:t>
+            </w:r>
+          </w:p>
+        </w:tc>
+      </w:tr>
+      <w:tr>
+        <w:tc>
+          <w:tcPr>
+            <w:cnfStyle w:val="001000000000" w:firstRow="0" w:lastRow="0" w:firstColumn="1" w:lastColumn="0" w:oddVBand="0" w:evenVBand="0" w:oddHBand="0" w:evenHBand="0" w:firstRowFirstColumn="0" w:firstRowLastColumn="0" w:lastRowFirstColumn="0" w:lastRowLastColumn="0"/>
+            <w:tcW w:w="2089" w:type="dxa"/>
+            <w:vAlign w:val="center"/>
+          </w:tcPr>
+          <w:p>
+            <w:pPr>
+              <w:jc w:val="center"/>
+              <w:rPr>
+                <w:rFonts w:ascii="宋体" w:eastAsia="宋体"/>
+              </w:rPr>
+            </w:pPr>
+            <w:r>
+              <w:rPr>
+                <w:rFonts w:ascii="宋体" w:eastAsia="宋体" w:hint="eastAsia"/>
+              </w:rPr>
+              <w:t>断点续传</w:t>
+            </w:r>
+          </w:p>
+        </w:tc>
+        <w:tc>
+          <w:tcPr>
+            <w:tcW w:w="2089" w:type="dxa"/>
+            <w:vAlign w:val="center"/>
+          </w:tcPr>
+          <w:p>
+            <w:pPr>
+              <w:jc w:val="center"/>
+              <w:cnfStyle w:val="000000000000" w:firstRow="0" w:lastRow="0" w:firstColumn="0" w:lastColumn="0" w:oddVBand="0" w:evenVBand="0" w:oddHBand="0" w:evenHBand="0" w:firstRowFirstColumn="0" w:firstRowLastColumn="0" w:lastRowFirstColumn="0" w:lastRowLastColumn="0"/>
+              <w:rPr>
+                <w:rFonts w:ascii="宋体" w:eastAsia="宋体"/>
+              </w:rPr>
+            </w:pPr>
+            <w:r>
+              <w:rPr>
+                <w:rFonts w:ascii="宋体" w:eastAsia="宋体" w:hint="eastAsia"/>
+              </w:rPr>
+              <w:t>A</w:t>
+            </w:r>
+          </w:p>
+        </w:tc>
+        <w:tc>
+          <w:tcPr>
+            <w:tcW w:w="2089" w:type="dxa"/>
+            <w:vAlign w:val="center"/>
+          </w:tcPr>
+          <w:p>
+            <w:pPr>
+              <w:jc w:val="center"/>
+              <w:cnfStyle w:val="000000000000" w:firstRow="0" w:lastRow="0" w:firstColumn="0" w:lastColumn="0" w:oddVBand="0" w:evenVBand="0" w:oddHBand="0" w:evenHBand="0" w:firstRowFirstColumn="0" w:firstRowLastColumn="0" w:lastRowFirstColumn="0" w:lastRowLastColumn="0"/>
+              <w:rPr>
+                <w:rFonts w:ascii="宋体" w:eastAsia="宋体"/>
+              </w:rPr>
+            </w:pPr>
+            <w:r>
+              <w:rPr>
+                <w:rFonts w:ascii="宋体" w:eastAsia="宋体" w:hint="eastAsia"/>
+              </w:rPr>
+              <w:t>非必须</w:t>
+            </w:r>
+          </w:p>
+        </w:tc>
+        <w:tc>
+          <w:tcPr>
+            <w:tcW w:w="2089" w:type="dxa"/>
+            <w:vAlign w:val="center"/>
+          </w:tcPr>
+          <w:p>
+            <w:pPr>
+              <w:jc w:val="center"/>
+              <w:cnfStyle w:val="000000000000" w:firstRow="0" w:lastRow="0" w:firstColumn="0" w:lastColumn="0" w:oddVBand="0" w:evenVBand="0" w:oddHBand="0" w:evenHBand="0" w:firstRowFirstColumn="0" w:firstRowLastColumn="0" w:lastRowFirstColumn="0" w:lastRowLastColumn="0"/>
+              <w:rPr>
+                <w:rFonts w:ascii="宋体" w:eastAsia="宋体"/>
+              </w:rPr>
+            </w:pPr>
+            <w:r>
+              <w:rPr>
+                <w:rFonts w:ascii="宋体" w:eastAsia="宋体" w:hint="eastAsia"/>
+              </w:rPr>
+              <w:t>第二期</w:t>
+            </w:r>
+          </w:p>
+        </w:tc>
+      </w:tr>
+      <w:tr>
+        <w:trPr>
+          <w:cnfStyle w:val="000000100000" w:firstRow="0" w:lastRow="0" w:firstColumn="0" w:lastColumn="0" w:oddVBand="0" w:evenVBand="0" w:oddHBand="1" w:evenHBand="0" w:firstRowFirstColumn="0" w:firstRowLastColumn="0" w:lastRowFirstColumn="0" w:lastRowLastColumn="0"/>
+        </w:trPr>
+        <w:tc>
+          <w:tcPr>
+            <w:cnfStyle w:val="001000000000" w:firstRow="0" w:lastRow="0" w:firstColumn="1" w:lastColumn="0" w:oddVBand="0" w:evenVBand="0" w:oddHBand="0" w:evenHBand="0" w:firstRowFirstColumn="0" w:firstRowLastColumn="0" w:lastRowFirstColumn="0" w:lastRowLastColumn="0"/>
+            <w:tcW w:w="2089" w:type="dxa"/>
+            <w:vAlign w:val="center"/>
+          </w:tcPr>
+          <w:p>
+            <w:pPr>
+              <w:jc w:val="center"/>
+              <w:rPr>
+                <w:rFonts w:ascii="宋体" w:eastAsia="宋体"/>
+              </w:rPr>
+            </w:pPr>
+            <w:r>
+              <w:rPr>
+                <w:rFonts w:ascii="宋体" w:eastAsia="宋体" w:hint="eastAsia"/>
+              </w:rPr>
+              <w:t>后台下载</w:t>
+            </w:r>
+          </w:p>
+        </w:tc>
+        <w:tc>
+          <w:tcPr>
+            <w:tcW w:w="2089" w:type="dxa"/>
+            <w:vAlign w:val="center"/>
+          </w:tcPr>
+          <w:p>
+            <w:pPr>
+              <w:jc w:val="center"/>
+              <w:cnfStyle w:val="000000100000" w:firstRow="0" w:lastRow="0" w:firstColumn="0" w:lastColumn="0" w:oddVBand="0" w:evenVBand="0" w:oddHBand="1" w:evenHBand="0" w:firstRowFirstColumn="0" w:firstRowLastColumn="0" w:lastRowFirstColumn="0" w:lastRowLastColumn="0"/>
+              <w:rPr>
+                <w:rFonts w:ascii="宋体" w:eastAsia="宋体" w:hint="eastAsia"/>
+              </w:rPr>
+            </w:pPr>
+            <w:r>
+              <w:rPr>
+                <w:rFonts w:ascii="宋体" w:eastAsia="宋体" w:hint="eastAsia"/>
+              </w:rPr>
+              <w:t>B</w:t>
+            </w:r>
+          </w:p>
+        </w:tc>
+        <w:tc>
+          <w:tcPr>
+            <w:tcW w:w="2089" w:type="dxa"/>
+            <w:vAlign w:val="center"/>
+          </w:tcPr>
+          <w:p>
+            <w:pPr>
+              <w:jc w:val="center"/>
+              <w:cnfStyle w:val="000000100000" w:firstRow="0" w:lastRow="0" w:firstColumn="0" w:lastColumn="0" w:oddVBand="0" w:evenVBand="0" w:oddHBand="1" w:evenHBand="0" w:firstRowFirstColumn="0" w:firstRowLastColumn="0" w:lastRowFirstColumn="0" w:lastRowLastColumn="0"/>
+              <w:rPr>
+                <w:rFonts w:ascii="宋体" w:eastAsia="宋体"/>
+              </w:rPr>
+            </w:pPr>
+            <w:r>
+              <w:rPr>
+                <w:rFonts w:ascii="宋体" w:eastAsia="宋体" w:hint="eastAsia"/>
+              </w:rPr>
+              <w:t>必须完成</w:t>
+            </w:r>
+          </w:p>
+        </w:tc>
+        <w:tc>
+          <w:tcPr>
+            <w:tcW w:w="2089" w:type="dxa"/>
+            <w:vAlign w:val="center"/>
+          </w:tcPr>
+          <w:p>
+            <w:pPr>
+              <w:jc w:val="center"/>
+              <w:cnfStyle w:val="000000100000" w:firstRow="0" w:lastRow="0" w:firstColumn="0" w:lastColumn="0" w:oddVBand="0" w:evenVBand="0" w:oddHBand="1" w:evenHBand="0" w:firstRowFirstColumn="0" w:firstRowLastColumn="0" w:lastRowFirstColumn="0" w:lastRowLastColumn="0"/>
+              <w:rPr>
+                <w:rFonts w:ascii="宋体" w:eastAsia="宋体"/>
+              </w:rPr>
+            </w:pPr>
+            <w:r>
+              <w:rPr>
+                <w:rFonts w:ascii="宋体" w:eastAsia="宋体" w:hint="eastAsia"/>
+              </w:rPr>
+              <w:t>第二期</w:t>
+            </w:r>
+          </w:p>
+        </w:tc>
+      </w:tr>
     </w:tbl>
     <w:p>
       <w:pPr>
-        <w:ind w:firstLine="425"/>
-        <w:rPr>
-          <w:rFonts w:ascii="宋体" w:eastAsia="宋体"/>
-        </w:rPr>
-      </w:pPr>
-    </w:p>
-    <w:p>
-      <w:pPr>
-        <w:pStyle w:val="a3"/>
-        <w:ind w:leftChars="0" w:left="425"/>
-        <w:rPr>
-          <w:rFonts w:ascii="宋体" w:eastAsia="宋体"/>
+        <w:rPr>
+          <w:rFonts w:ascii="宋体" w:eastAsia="宋体" w:hint="eastAsia"/>
+        </w:rPr>
+      </w:pPr>
+    </w:p>
+    <w:p>
+      <w:pPr>
+        <w:rPr>
+          <w:rFonts w:ascii="宋体" w:eastAsia="宋体" w:hint="eastAsia"/>
+        </w:rPr>
+      </w:pPr>
+    </w:p>
+    <w:p>
+      <w:pPr>
+        <w:rPr>
+          <w:rFonts w:ascii="宋体" w:eastAsia="宋体" w:hint="eastAsia"/>
+        </w:rPr>
+      </w:pPr>
+    </w:p>
+    <w:p>
+      <w:pPr>
+        <w:rPr>
+          <w:rFonts w:ascii="宋体" w:eastAsia="宋体" w:hint="eastAsia"/>
+        </w:rPr>
+      </w:pPr>
+    </w:p>
+    <w:p>
+      <w:pPr>
+        <w:rPr>
+          <w:rFonts w:ascii="宋体" w:eastAsia="宋体" w:hint="eastAsia"/>
+        </w:rPr>
+      </w:pPr>
+    </w:p>
+    <w:p>
+      <w:pPr>
+        <w:rPr>
+          <w:rFonts w:ascii="宋体" w:eastAsia="宋体" w:hint="eastAsia"/>
+        </w:rPr>
+      </w:pPr>
+    </w:p>
+    <w:p>
+      <w:pPr>
+        <w:rPr>
+          <w:rFonts w:ascii="宋体" w:eastAsia="宋体" w:hint="eastAsia"/>
+        </w:rPr>
+      </w:pPr>
+    </w:p>
+    <w:p>
+      <w:pPr>
+        <w:rPr>
+          <w:rFonts w:ascii="宋体" w:eastAsia="宋体" w:hint="eastAsia"/>
+        </w:rPr>
+      </w:pPr>
+    </w:p>
+    <w:p>
+      <w:pPr>
+        <w:rPr>
+          <w:rFonts w:ascii="宋体" w:eastAsia="宋体" w:hint="eastAsia"/>
+        </w:rPr>
+      </w:pPr>
+    </w:p>
+    <w:p>
+      <w:pPr>
+        <w:rPr>
+          <w:rFonts w:ascii="宋体" w:eastAsia="宋体" w:hint="eastAsia"/>
+        </w:rPr>
+      </w:pPr>
+    </w:p>
+    <w:p>
+      <w:pPr>
+        <w:rPr>
+          <w:rFonts w:ascii="宋体" w:eastAsia="宋体" w:hint="eastAsia"/>
+        </w:rPr>
+      </w:pPr>
+    </w:p>
+    <w:p>
+      <w:pPr>
+        <w:rPr>
+          <w:rFonts w:ascii="宋体" w:eastAsia="宋体" w:hint="eastAsia"/>
+        </w:rPr>
+      </w:pPr>
+    </w:p>
+    <w:p>
+      <w:pPr>
+        <w:rPr>
+          <w:rFonts w:ascii="宋体" w:eastAsia="宋体" w:hint="eastAsia"/>
+        </w:rPr>
+      </w:pPr>
+    </w:p>
+    <w:p>
+      <w:pPr>
+        <w:rPr>
+          <w:rFonts w:ascii="宋体" w:eastAsia="宋体" w:hint="eastAsia"/>
+        </w:rPr>
+      </w:pPr>
+    </w:p>
+    <w:p>
+      <w:pPr>
+        <w:rPr>
+          <w:rFonts w:ascii="宋体" w:eastAsia="宋体" w:hint="eastAsia"/>
+        </w:rPr>
+      </w:pPr>
+    </w:p>
+    <w:p>
+      <w:pPr>
+        <w:rPr>
+          <w:rFonts w:ascii="宋体" w:eastAsia="宋体" w:hint="eastAsia"/>
+        </w:rPr>
+      </w:pPr>
+    </w:p>
+    <w:p>
+      <w:pPr>
+        <w:rPr>
+          <w:rFonts w:ascii="宋体" w:eastAsia="宋体" w:hint="eastAsia"/>
         </w:rPr>
       </w:pPr>
     </w:p>
@@ -2702,7 +3161,7 @@
     <w:p>
       <w:pPr>
         <w:rPr>
-          <w:rFonts w:ascii="宋体" w:eastAsia="宋体"/>
+          <w:rFonts w:ascii="宋体" w:eastAsia="宋体" w:hint="eastAsia"/>
         </w:rPr>
       </w:pPr>
     </w:p>
@@ -4794,8 +5253,8 @@
       </dsp:nvSpPr>
       <dsp:spPr>
         <a:xfrm rot="5400000">
-          <a:off x="3187595" y="-1189628"/>
-          <a:ext cx="792688" cy="3373120"/>
+          <a:off x="2443411" y="-922703"/>
+          <a:ext cx="580022" cy="2572632"/>
         </a:xfrm>
         <a:prstGeom prst="round2SameRect">
           <a:avLst/>
@@ -4838,12 +5297,12 @@
         <a:fontRef idx="minor"/>
       </dsp:style>
       <dsp:txBody>
-        <a:bodyPr spcFirstLastPara="0" vert="horz" wrap="square" lIns="80010" tIns="40005" rIns="80010" bIns="40005" numCol="1" spcCol="1270" anchor="ctr" anchorCtr="0">
+        <a:bodyPr spcFirstLastPara="0" vert="horz" wrap="square" lIns="57150" tIns="28575" rIns="57150" bIns="28575" numCol="1" spcCol="1270" anchor="ctr" anchorCtr="0">
           <a:noAutofit/>
         </a:bodyPr>
         <a:lstStyle/>
         <a:p>
-          <a:pPr marL="228600" lvl="1" indent="-228600" algn="l" defTabSz="933450">
+          <a:pPr marL="114300" lvl="1" indent="-114300" algn="l" defTabSz="666750">
             <a:lnSpc>
               <a:spcPct val="90000"/>
             </a:lnSpc>
@@ -4856,15 +5315,15 @@
             <a:buChar char="••"/>
           </a:pPr>
           <a:r>
-            <a:rPr lang="en-US" altLang="zh-CN" sz="2100" kern="1200"/>
+            <a:rPr lang="en-US" altLang="zh-CN" sz="1500" kern="1200"/>
             <a:t>iDownView</a:t>
           </a:r>
-          <a:endParaRPr lang="zh-TW" altLang="en-US" sz="2100" kern="1200"/>
+          <a:endParaRPr lang="zh-TW" altLang="en-US" sz="1500" kern="1200"/>
         </a:p>
       </dsp:txBody>
       <dsp:txXfrm rot="-5400000">
-        <a:off x="1897379" y="139284"/>
-        <a:ext cx="3334424" cy="715296"/>
+        <a:off x="1447106" y="101916"/>
+        <a:ext cx="2544318" cy="523394"/>
       </dsp:txXfrm>
     </dsp:sp>
     <dsp:sp modelId="{84A2CA99-D683-3F48-B444-D8412638FF3A}">
@@ -4874,8 +5333,8 @@
       </dsp:nvSpPr>
       <dsp:spPr>
         <a:xfrm>
-          <a:off x="0" y="1501"/>
-          <a:ext cx="1897380" cy="990860"/>
+          <a:off x="0" y="1098"/>
+          <a:ext cx="1447106" cy="725028"/>
         </a:xfrm>
         <a:prstGeom prst="roundRect">
           <a:avLst/>
@@ -4933,12 +5392,12 @@
         </a:fontRef>
       </dsp:style>
       <dsp:txBody>
-        <a:bodyPr spcFirstLastPara="0" vert="horz" wrap="square" lIns="102870" tIns="51435" rIns="102870" bIns="51435" numCol="1" spcCol="1270" anchor="ctr" anchorCtr="0">
+        <a:bodyPr spcFirstLastPara="0" vert="horz" wrap="square" lIns="76200" tIns="38100" rIns="76200" bIns="38100" numCol="1" spcCol="1270" anchor="ctr" anchorCtr="0">
           <a:noAutofit/>
         </a:bodyPr>
         <a:lstStyle/>
         <a:p>
-          <a:pPr lvl="0" algn="ctr" defTabSz="1200150">
+          <a:pPr lvl="0" algn="ctr" defTabSz="889000">
             <a:lnSpc>
               <a:spcPct val="90000"/>
             </a:lnSpc>
@@ -4950,19 +5409,19 @@
             </a:spcAft>
           </a:pPr>
           <a:r>
-            <a:rPr lang="en-US" altLang="zh-TW" sz="2700" kern="1200"/>
+            <a:rPr lang="en-US" altLang="zh-TW" sz="2000" kern="1200"/>
             <a:t>V</a:t>
           </a:r>
           <a:r>
-            <a:rPr lang="en-US" altLang="zh-CN" sz="2700" kern="1200"/>
+            <a:rPr lang="en-US" altLang="zh-CN" sz="2000" kern="1200"/>
             <a:t>iew</a:t>
           </a:r>
-          <a:endParaRPr lang="zh-TW" altLang="en-US" sz="2700" kern="1200"/>
+          <a:endParaRPr lang="zh-TW" altLang="en-US" sz="2000" kern="1200"/>
         </a:p>
       </dsp:txBody>
       <dsp:txXfrm>
-        <a:off x="48370" y="49871"/>
-        <a:ext cx="1800640" cy="894120"/>
+        <a:off x="35393" y="36491"/>
+        <a:ext cx="1376320" cy="654242"/>
       </dsp:txXfrm>
     </dsp:sp>
     <dsp:sp modelId="{F3352EB5-C966-FE4C-A689-7C46D467420F}">
@@ -4972,8 +5431,8 @@
       </dsp:nvSpPr>
       <dsp:spPr>
         <a:xfrm rot="5400000">
-          <a:off x="3187595" y="-149225"/>
-          <a:ext cx="792688" cy="3373120"/>
+          <a:off x="2443411" y="-161423"/>
+          <a:ext cx="580022" cy="2572632"/>
         </a:xfrm>
         <a:prstGeom prst="round2SameRect">
           <a:avLst/>
@@ -5016,12 +5475,12 @@
         <a:fontRef idx="minor"/>
       </dsp:style>
       <dsp:txBody>
-        <a:bodyPr spcFirstLastPara="0" vert="horz" wrap="square" lIns="80010" tIns="40005" rIns="80010" bIns="40005" numCol="1" spcCol="1270" anchor="ctr" anchorCtr="0">
+        <a:bodyPr spcFirstLastPara="0" vert="horz" wrap="square" lIns="57150" tIns="28575" rIns="57150" bIns="28575" numCol="1" spcCol="1270" anchor="ctr" anchorCtr="0">
           <a:noAutofit/>
         </a:bodyPr>
         <a:lstStyle/>
         <a:p>
-          <a:pPr marL="228600" lvl="1" indent="-228600" algn="l" defTabSz="933450">
+          <a:pPr marL="114300" lvl="1" indent="-114300" algn="l" defTabSz="666750">
             <a:lnSpc>
               <a:spcPct val="90000"/>
             </a:lnSpc>
@@ -5034,17 +5493,17 @@
             <a:buChar char="••"/>
           </a:pPr>
           <a:r>
-            <a:rPr lang="en-US" altLang="zh-TW" sz="2100" kern="1200"/>
+            <a:rPr lang="en-US" altLang="zh-TW" sz="1500" kern="1200"/>
             <a:t>i</a:t>
           </a:r>
           <a:r>
-            <a:rPr lang="en-US" altLang="zh-CN" sz="2100" kern="1200"/>
+            <a:rPr lang="en-US" altLang="zh-CN" sz="1500" kern="1200"/>
             <a:t>DownState</a:t>
           </a:r>
-          <a:endParaRPr lang="zh-TW" altLang="en-US" sz="2100" kern="1200"/>
+          <a:endParaRPr lang="zh-TW" altLang="en-US" sz="1500" kern="1200"/>
         </a:p>
         <a:p>
-          <a:pPr marL="228600" lvl="1" indent="-228600" algn="l" defTabSz="933450">
+          <a:pPr marL="114300" lvl="1" indent="-114300" algn="l" defTabSz="666750">
             <a:lnSpc>
               <a:spcPct val="90000"/>
             </a:lnSpc>
@@ -5057,19 +5516,19 @@
             <a:buChar char="••"/>
           </a:pPr>
           <a:r>
-            <a:rPr lang="en-US" altLang="zh-TW" sz="2100" kern="1200"/>
+            <a:rPr lang="en-US" altLang="zh-TW" sz="1500" kern="1200"/>
             <a:t>i</a:t>
           </a:r>
           <a:r>
-            <a:rPr lang="en-US" altLang="zh-CN" sz="2100" kern="1200"/>
+            <a:rPr lang="en-US" altLang="zh-CN" sz="1500" kern="1200"/>
             <a:t>Downloader</a:t>
           </a:r>
-          <a:endParaRPr lang="zh-TW" altLang="en-US" sz="2100" kern="1200"/>
+          <a:endParaRPr lang="zh-TW" altLang="en-US" sz="1500" kern="1200"/>
         </a:p>
       </dsp:txBody>
       <dsp:txXfrm rot="-5400000">
-        <a:off x="1897379" y="1179687"/>
-        <a:ext cx="3334424" cy="715296"/>
+        <a:off x="1447106" y="863196"/>
+        <a:ext cx="2544318" cy="523394"/>
       </dsp:txXfrm>
     </dsp:sp>
     <dsp:sp modelId="{EA0EBBB1-CD10-274F-B789-B62305F54BD1}">
@@ -5079,8 +5538,8 @@
       </dsp:nvSpPr>
       <dsp:spPr>
         <a:xfrm>
-          <a:off x="0" y="1041904"/>
-          <a:ext cx="1897380" cy="990860"/>
+          <a:off x="0" y="762378"/>
+          <a:ext cx="1447106" cy="725028"/>
         </a:xfrm>
         <a:prstGeom prst="roundRect">
           <a:avLst/>
@@ -5138,12 +5597,12 @@
         </a:fontRef>
       </dsp:style>
       <dsp:txBody>
-        <a:bodyPr spcFirstLastPara="0" vert="horz" wrap="square" lIns="102870" tIns="51435" rIns="102870" bIns="51435" numCol="1" spcCol="1270" anchor="ctr" anchorCtr="0">
+        <a:bodyPr spcFirstLastPara="0" vert="horz" wrap="square" lIns="76200" tIns="38100" rIns="76200" bIns="38100" numCol="1" spcCol="1270" anchor="ctr" anchorCtr="0">
           <a:noAutofit/>
         </a:bodyPr>
         <a:lstStyle/>
         <a:p>
-          <a:pPr lvl="0" algn="ctr" defTabSz="1200150">
+          <a:pPr lvl="0" algn="ctr" defTabSz="889000">
             <a:lnSpc>
               <a:spcPct val="90000"/>
             </a:lnSpc>
@@ -5155,19 +5614,19 @@
             </a:spcAft>
           </a:pPr>
           <a:r>
-            <a:rPr lang="en-US" altLang="zh-TW" sz="2700" kern="1200"/>
+            <a:rPr lang="en-US" altLang="zh-TW" sz="2000" kern="1200"/>
             <a:t>C</a:t>
           </a:r>
           <a:r>
-            <a:rPr lang="en-US" altLang="zh-CN" sz="2700" kern="1200"/>
+            <a:rPr lang="en-US" altLang="zh-CN" sz="2000" kern="1200"/>
             <a:t>ontroller</a:t>
           </a:r>
-          <a:endParaRPr lang="zh-TW" altLang="en-US" sz="2700" kern="1200"/>
+          <a:endParaRPr lang="zh-TW" altLang="en-US" sz="2000" kern="1200"/>
         </a:p>
       </dsp:txBody>
       <dsp:txXfrm>
-        <a:off x="48370" y="1090274"/>
-        <a:ext cx="1800640" cy="894120"/>
+        <a:off x="35393" y="797771"/>
+        <a:ext cx="1376320" cy="654242"/>
       </dsp:txXfrm>
     </dsp:sp>
     <dsp:sp modelId="{799C83DF-C4BB-844F-8C01-EDDBEDAAB3AE}">
@@ -5177,8 +5636,8 @@
       </dsp:nvSpPr>
       <dsp:spPr>
         <a:xfrm rot="5400000">
-          <a:off x="3187595" y="891178"/>
-          <a:ext cx="792688" cy="3373120"/>
+          <a:off x="2443411" y="599856"/>
+          <a:ext cx="580022" cy="2572632"/>
         </a:xfrm>
         <a:prstGeom prst="round2SameRect">
           <a:avLst/>
@@ -5221,12 +5680,12 @@
         <a:fontRef idx="minor"/>
       </dsp:style>
       <dsp:txBody>
-        <a:bodyPr spcFirstLastPara="0" vert="horz" wrap="square" lIns="80010" tIns="40005" rIns="80010" bIns="40005" numCol="1" spcCol="1270" anchor="ctr" anchorCtr="0">
+        <a:bodyPr spcFirstLastPara="0" vert="horz" wrap="square" lIns="57150" tIns="28575" rIns="57150" bIns="28575" numCol="1" spcCol="1270" anchor="ctr" anchorCtr="0">
           <a:noAutofit/>
         </a:bodyPr>
         <a:lstStyle/>
         <a:p>
-          <a:pPr marL="228600" lvl="1" indent="-228600" algn="l" defTabSz="933450">
+          <a:pPr marL="114300" lvl="1" indent="-114300" algn="l" defTabSz="666750">
             <a:lnSpc>
               <a:spcPct val="90000"/>
             </a:lnSpc>
@@ -5239,19 +5698,19 @@
             <a:buChar char="••"/>
           </a:pPr>
           <a:r>
-            <a:rPr lang="en-US" altLang="zh-TW" sz="2100" kern="1200"/>
+            <a:rPr lang="en-US" altLang="zh-TW" sz="1500" kern="1200"/>
             <a:t>i</a:t>
           </a:r>
           <a:r>
-            <a:rPr lang="en-US" altLang="zh-CN" sz="2100" kern="1200"/>
+            <a:rPr lang="en-US" altLang="zh-CN" sz="1500" kern="1200"/>
             <a:t>DownData</a:t>
           </a:r>
-          <a:endParaRPr lang="zh-TW" altLang="en-US" sz="2100" kern="1200"/>
+          <a:endParaRPr lang="zh-TW" altLang="en-US" sz="1500" kern="1200"/>
         </a:p>
       </dsp:txBody>
       <dsp:txXfrm rot="-5400000">
-        <a:off x="1897379" y="2220090"/>
-        <a:ext cx="3334424" cy="715296"/>
+        <a:off x="1447106" y="1624475"/>
+        <a:ext cx="2544318" cy="523394"/>
       </dsp:txXfrm>
     </dsp:sp>
     <dsp:sp modelId="{29FE7999-97F8-6D46-90CC-962D6514BBC4}">
@@ -5261,8 +5720,8 @@
       </dsp:nvSpPr>
       <dsp:spPr>
         <a:xfrm>
-          <a:off x="0" y="2082308"/>
-          <a:ext cx="1897380" cy="990860"/>
+          <a:off x="0" y="1523658"/>
+          <a:ext cx="1447106" cy="725028"/>
         </a:xfrm>
         <a:prstGeom prst="roundRect">
           <a:avLst/>
@@ -5320,12 +5779,12 @@
         </a:fontRef>
       </dsp:style>
       <dsp:txBody>
-        <a:bodyPr spcFirstLastPara="0" vert="horz" wrap="square" lIns="102870" tIns="51435" rIns="102870" bIns="51435" numCol="1" spcCol="1270" anchor="ctr" anchorCtr="0">
+        <a:bodyPr spcFirstLastPara="0" vert="horz" wrap="square" lIns="76200" tIns="38100" rIns="76200" bIns="38100" numCol="1" spcCol="1270" anchor="ctr" anchorCtr="0">
           <a:noAutofit/>
         </a:bodyPr>
         <a:lstStyle/>
         <a:p>
-          <a:pPr lvl="0" algn="ctr" defTabSz="1200150">
+          <a:pPr lvl="0" algn="ctr" defTabSz="889000">
             <a:lnSpc>
               <a:spcPct val="90000"/>
             </a:lnSpc>
@@ -5337,19 +5796,19 @@
             </a:spcAft>
           </a:pPr>
           <a:r>
-            <a:rPr lang="en-US" altLang="zh-TW" sz="2700" kern="1200"/>
+            <a:rPr lang="en-US" altLang="zh-TW" sz="2000" kern="1200"/>
             <a:t>M</a:t>
           </a:r>
           <a:r>
-            <a:rPr lang="en-US" altLang="zh-CN" sz="2700" kern="1200"/>
+            <a:rPr lang="en-US" altLang="zh-CN" sz="2000" kern="1200"/>
             <a:t>odel</a:t>
           </a:r>
-          <a:endParaRPr lang="zh-TW" altLang="en-US" sz="2700" kern="1200"/>
+          <a:endParaRPr lang="zh-TW" altLang="en-US" sz="2000" kern="1200"/>
         </a:p>
       </dsp:txBody>
       <dsp:txXfrm>
-        <a:off x="48370" y="2130678"/>
-        <a:ext cx="1800640" cy="894120"/>
+        <a:off x="35393" y="1559051"/>
+        <a:ext cx="1376320" cy="654242"/>
       </dsp:txXfrm>
     </dsp:sp>
   </dsp:spTree>

</xml_diff>

<commit_message>
correct the error time table in document
</commit_message>
<xml_diff>
--- a/iDown/docs/iDown.docx
+++ b/iDown/docs/iDown.docx
@@ -6,14 +6,12 @@
       <w:pPr>
         <w:pStyle w:val="1"/>
       </w:pPr>
-      <w:proofErr w:type="spellStart"/>
       <w:r>
         <w:rPr>
           <w:rFonts w:hint="eastAsia"/>
         </w:rPr>
         <w:t>iDown</w:t>
       </w:r>
-      <w:proofErr w:type="spellEnd"/>
       <w:r>
         <w:rPr>
           <w:rFonts w:hint="eastAsia"/>
@@ -57,21 +55,7 @@
         <w:rPr>
           <w:rFonts w:ascii="宋体" w:eastAsia="宋体" w:hint="eastAsia"/>
         </w:rPr>
-        <w:t>天天动听公司入职之后试用期的小项目，用以测试能力、熟悉工作氛围、熟练</w:t>
-      </w:r>
-      <w:proofErr w:type="spellStart"/>
-      <w:r>
-        <w:rPr>
-          <w:rFonts w:ascii="宋体" w:eastAsia="宋体" w:hint="eastAsia"/>
-        </w:rPr>
-        <w:t>iOS</w:t>
-      </w:r>
-      <w:proofErr w:type="spellEnd"/>
-      <w:r>
-        <w:rPr>
-          <w:rFonts w:ascii="宋体" w:eastAsia="宋体" w:hint="eastAsia"/>
-        </w:rPr>
-        <w:t>技术。本项目为一个小型下载管理器，主要作用为下载文件和监控文件下载状态和进度。</w:t>
+        <w:t>天天动听公司入职之后试用期的小项目，用以测试能力、熟悉工作氛围、熟练iOS技术。本项目为一个小型下载管理器，主要作用为下载文件和监控文件下载状态和进度。</w:t>
       </w:r>
     </w:p>
     <w:p>
@@ -157,35 +141,7 @@
         <w:rPr>
           <w:rFonts w:ascii="宋体" w:eastAsia="宋体" w:hint="eastAsia"/>
         </w:rPr>
-        <w:t>通过获取文件的</w:t>
-      </w:r>
-      <w:proofErr w:type="spellStart"/>
-      <w:r>
-        <w:rPr>
-          <w:rFonts w:ascii="宋体" w:eastAsia="宋体" w:hint="eastAsia"/>
-        </w:rPr>
-        <w:t>url</w:t>
-      </w:r>
-      <w:proofErr w:type="spellEnd"/>
-      <w:r>
-        <w:rPr>
-          <w:rFonts w:ascii="宋体" w:eastAsia="宋体" w:hint="eastAsia"/>
-        </w:rPr>
-        <w:t>自动下载文件。获取</w:t>
-      </w:r>
-      <w:proofErr w:type="spellStart"/>
-      <w:r>
-        <w:rPr>
-          <w:rFonts w:ascii="宋体" w:eastAsia="宋体" w:hint="eastAsia"/>
-        </w:rPr>
-        <w:t>url</w:t>
-      </w:r>
-      <w:proofErr w:type="spellEnd"/>
-      <w:r>
-        <w:rPr>
-          <w:rFonts w:ascii="宋体" w:eastAsia="宋体" w:hint="eastAsia"/>
-        </w:rPr>
-        <w:t>的方法为手动输入或外部传入。</w:t>
+        <w:t>通过获取文件的url自动下载文件。获取url的方法为手动输入或外部传入。</w:t>
       </w:r>
     </w:p>
     <w:p>
@@ -199,56 +155,28 @@
         <w:rPr>
           <w:rFonts w:ascii="宋体" w:eastAsia="宋体" w:hint="eastAsia"/>
         </w:rPr>
-        <w:t>手动输入：弹出输入框获取</w:t>
-      </w:r>
-      <w:proofErr w:type="spellStart"/>
-      <w:r>
-        <w:rPr>
-          <w:rFonts w:ascii="宋体" w:eastAsia="宋体" w:hint="eastAsia"/>
-        </w:rPr>
-        <w:t>url</w:t>
-      </w:r>
-      <w:proofErr w:type="spellEnd"/>
-      <w:r>
-        <w:rPr>
-          <w:rFonts w:ascii="宋体" w:eastAsia="宋体" w:hint="eastAsia"/>
-        </w:rPr>
-        <w:t>，用户输入或从别处复制粘贴。</w:t>
+        <w:t>手动输入：弹出输入框获取url，用户输入或从别处复制粘贴。</w:t>
       </w:r>
     </w:p>
     <w:p>
       <w:pPr>
         <w:ind w:firstLine="480"/>
         <w:rPr>
-          <w:rFonts w:ascii="宋体" w:eastAsia="宋体" w:hint="eastAsia"/>
-        </w:rPr>
-      </w:pPr>
-      <w:r>
-        <w:rPr>
-          <w:rFonts w:ascii="宋体" w:eastAsia="宋体" w:hint="eastAsia"/>
-        </w:rPr>
-        <w:t>外部传入：开放一个接口供其它程序调用，传入</w:t>
-      </w:r>
-      <w:proofErr w:type="spellStart"/>
-      <w:r>
-        <w:rPr>
-          <w:rFonts w:ascii="宋体" w:eastAsia="宋体" w:hint="eastAsia"/>
-        </w:rPr>
-        <w:t>url</w:t>
-      </w:r>
-      <w:proofErr w:type="spellEnd"/>
-      <w:r>
-        <w:rPr>
-          <w:rFonts w:ascii="宋体" w:eastAsia="宋体" w:hint="eastAsia"/>
-        </w:rPr>
-        <w:t>作为参数直接开始下载。</w:t>
+          <w:rFonts w:ascii="宋体" w:eastAsia="宋体"/>
+        </w:rPr>
+      </w:pPr>
+      <w:r>
+        <w:rPr>
+          <w:rFonts w:ascii="宋体" w:eastAsia="宋体" w:hint="eastAsia"/>
+        </w:rPr>
+        <w:t>外部传入：开放一个接口供其它程序调用，传入url作为参数直接开始下载。</w:t>
       </w:r>
     </w:p>
     <w:p>
       <w:pPr>
         <w:ind w:firstLine="425"/>
         <w:rPr>
-          <w:rFonts w:ascii="宋体" w:eastAsia="宋体" w:hint="eastAsia"/>
+          <w:rFonts w:ascii="宋体" w:eastAsia="宋体"/>
         </w:rPr>
       </w:pPr>
       <w:r>
@@ -268,7 +196,7 @@
       <w:pPr>
         <w:ind w:firstLine="425"/>
         <w:rPr>
-          <w:rFonts w:ascii="宋体" w:eastAsia="宋体" w:hint="eastAsia"/>
+          <w:rFonts w:ascii="宋体" w:eastAsia="宋体"/>
         </w:rPr>
       </w:pPr>
       <w:r>
@@ -288,7 +216,7 @@
       <w:pPr>
         <w:ind w:firstLine="425"/>
         <w:rPr>
-          <w:rFonts w:ascii="宋体" w:eastAsia="宋体" w:hint="eastAsia"/>
+          <w:rFonts w:ascii="宋体" w:eastAsia="宋体"/>
         </w:rPr>
       </w:pPr>
       <w:r>
@@ -605,7 +533,7 @@
       <w:pPr>
         <w:ind w:firstLine="425"/>
         <w:rPr>
-          <w:rFonts w:ascii="宋体" w:eastAsia="宋体" w:hint="eastAsia"/>
+          <w:rFonts w:ascii="宋体" w:eastAsia="宋体"/>
         </w:rPr>
       </w:pPr>
       <w:r>
@@ -735,7 +663,7 @@
         <w:pStyle w:val="a3"/>
         <w:ind w:leftChars="0" w:left="567"/>
         <w:rPr>
-          <w:rFonts w:ascii="宋体" w:eastAsia="宋体" w:hint="eastAsia"/>
+          <w:rFonts w:ascii="宋体" w:eastAsia="宋体"/>
         </w:rPr>
       </w:pPr>
       <w:r>
@@ -922,7 +850,7 @@
       <w:pPr>
         <w:ind w:firstLine="480"/>
         <w:rPr>
-          <w:rFonts w:ascii="宋体" w:eastAsia="宋体" w:hint="eastAsia"/>
+          <w:rFonts w:ascii="宋体" w:eastAsia="宋体"/>
         </w:rPr>
       </w:pPr>
       <w:r>
@@ -942,7 +870,7 @@
       <w:pPr>
         <w:ind w:firstLine="480"/>
         <w:rPr>
-          <w:rFonts w:ascii="宋体" w:eastAsia="宋体" w:hint="eastAsia"/>
+          <w:rFonts w:ascii="宋体" w:eastAsia="宋体"/>
         </w:rPr>
       </w:pPr>
       <w:r>
@@ -981,7 +909,7 @@
     <w:p>
       <w:pPr>
         <w:rPr>
-          <w:rFonts w:ascii="宋体" w:eastAsia="宋体" w:hint="eastAsia"/>
+          <w:rFonts w:ascii="宋体" w:eastAsia="宋体"/>
         </w:rPr>
       </w:pPr>
     </w:p>
@@ -1035,14 +963,7 @@
         <w:rPr>
           <w:rFonts w:ascii="宋体" w:eastAsia="宋体" w:hint="eastAsia"/>
         </w:rPr>
-        <w:t>模块结构遵循MVC模式，分为四个小模块：界面显示模块（</w:t>
-      </w:r>
-      <w:proofErr w:type="spellStart"/>
-      <w:r>
-        <w:rPr>
-          <w:rFonts w:ascii="宋体" w:eastAsia="宋体" w:hint="eastAsia"/>
-        </w:rPr>
-        <w:t>iDown</w:t>
+        <w:t>模块结构遵循MVC模式，分为四个小模块：界面显示模块（iDown</w:t>
       </w:r>
       <w:r>
         <w:rPr>
@@ -1050,54 +971,11 @@
         </w:rPr>
         <w:t>View</w:t>
       </w:r>
-      <w:proofErr w:type="spellEnd"/>
-      <w:r>
-        <w:rPr>
-          <w:rFonts w:ascii="宋体" w:eastAsia="宋体" w:hint="eastAsia"/>
-        </w:rPr>
-        <w:t>），状态管理模块（</w:t>
-      </w:r>
-      <w:proofErr w:type="spellStart"/>
-      <w:r>
-        <w:rPr>
-          <w:rFonts w:ascii="宋体" w:eastAsia="宋体" w:hint="eastAsia"/>
-        </w:rPr>
-        <w:t>iDownState</w:t>
-      </w:r>
-      <w:proofErr w:type="spellEnd"/>
-      <w:r>
-        <w:rPr>
-          <w:rFonts w:ascii="宋体" w:eastAsia="宋体" w:hint="eastAsia"/>
-        </w:rPr>
-        <w:t>），下载器模块（</w:t>
-      </w:r>
-      <w:proofErr w:type="spellStart"/>
-      <w:r>
-        <w:rPr>
-          <w:rFonts w:ascii="宋体" w:eastAsia="宋体" w:hint="eastAsia"/>
-        </w:rPr>
-        <w:t>iDownloader</w:t>
-      </w:r>
-      <w:proofErr w:type="spellEnd"/>
-      <w:r>
-        <w:rPr>
-          <w:rFonts w:ascii="宋体" w:eastAsia="宋体" w:hint="eastAsia"/>
-        </w:rPr>
-        <w:t>），数据模块（</w:t>
-      </w:r>
-      <w:proofErr w:type="spellStart"/>
-      <w:r>
-        <w:rPr>
-          <w:rFonts w:ascii="宋体" w:eastAsia="宋体" w:hint="eastAsia"/>
-        </w:rPr>
-        <w:t>iDownData</w:t>
-      </w:r>
-      <w:proofErr w:type="spellEnd"/>
-      <w:r>
-        <w:rPr>
-          <w:rFonts w:ascii="宋体" w:eastAsia="宋体" w:hint="eastAsia"/>
-        </w:rPr>
-        <w:t>）</w:t>
+      <w:r>
+        <w:rPr>
+          <w:rFonts w:ascii="宋体" w:eastAsia="宋体" w:hint="eastAsia"/>
+        </w:rPr>
+        <w:t>），状态管理模块（iDownState），下载器模块（iDownloader），数据模块（iDownData）</w:t>
       </w:r>
       <w:r>
         <w:rPr>
@@ -1133,8 +1011,6 @@
           </wp:inline>
         </w:drawing>
       </w:r>
-      <w:bookmarkStart w:id="0" w:name="_GoBack"/>
-      <w:bookmarkEnd w:id="0"/>
     </w:p>
     <w:p>
       <w:pPr>
@@ -1143,61 +1019,11 @@
           <w:rFonts w:ascii="宋体" w:eastAsia="宋体"/>
         </w:rPr>
       </w:pPr>
-      <w:proofErr w:type="spellStart"/>
-      <w:r>
-        <w:rPr>
-          <w:rFonts w:ascii="宋体" w:eastAsia="宋体" w:hint="eastAsia"/>
-        </w:rPr>
-        <w:t>iDownView</w:t>
-      </w:r>
-      <w:proofErr w:type="spellEnd"/>
-      <w:r>
-        <w:rPr>
-          <w:rFonts w:ascii="宋体" w:eastAsia="宋体" w:hint="eastAsia"/>
-        </w:rPr>
-        <w:t>负责界面显示；</w:t>
-      </w:r>
-      <w:proofErr w:type="spellStart"/>
-      <w:r>
-        <w:rPr>
-          <w:rFonts w:ascii="宋体" w:eastAsia="宋体" w:hint="eastAsia"/>
-        </w:rPr>
-        <w:t>iDownState</w:t>
-      </w:r>
-      <w:proofErr w:type="spellEnd"/>
-      <w:r>
-        <w:rPr>
-          <w:rFonts w:ascii="宋体" w:eastAsia="宋体" w:hint="eastAsia"/>
-        </w:rPr>
-        <w:t>负责下载项目的状态管理（每个状态时触发的事件和用户触发事件后状态的转换）；</w:t>
-      </w:r>
-      <w:proofErr w:type="spellStart"/>
-      <w:r>
-        <w:rPr>
-          <w:rFonts w:ascii="宋体" w:eastAsia="宋体" w:hint="eastAsia"/>
-        </w:rPr>
-        <w:t>iDownloader</w:t>
-      </w:r>
-      <w:proofErr w:type="spellEnd"/>
-      <w:r>
-        <w:rPr>
-          <w:rFonts w:ascii="宋体" w:eastAsia="宋体" w:hint="eastAsia"/>
-        </w:rPr>
-        <w:t>负责文件下载；</w:t>
-      </w:r>
-      <w:proofErr w:type="spellStart"/>
-      <w:r>
-        <w:rPr>
-          <w:rFonts w:ascii="宋体" w:eastAsia="宋体" w:hint="eastAsia"/>
-        </w:rPr>
-        <w:t>iDownData</w:t>
-      </w:r>
-      <w:proofErr w:type="spellEnd"/>
-      <w:r>
-        <w:rPr>
-          <w:rFonts w:ascii="宋体" w:eastAsia="宋体" w:hint="eastAsia"/>
-        </w:rPr>
-        <w:t>为数据层，负责文件的存储管理。</w:t>
+      <w:r>
+        <w:rPr>
+          <w:rFonts w:ascii="宋体" w:eastAsia="宋体" w:hint="eastAsia"/>
+        </w:rPr>
+        <w:t>iDownView负责界面显示；iDownState负责下载项目的状态管理（每个状态时触发的事件和用户触发事件后状态的转换）；iDownloader负责文件下载；iDownData为数据层，负责文件的存储管理。</w:t>
       </w:r>
     </w:p>
     <w:p>
@@ -2002,7 +1828,7 @@
               <w:jc w:val="center"/>
               <w:cnfStyle w:val="000000100000" w:firstRow="0" w:lastRow="0" w:firstColumn="0" w:lastColumn="0" w:oddVBand="0" w:evenVBand="0" w:oddHBand="1" w:evenHBand="0" w:firstRowFirstColumn="0" w:firstRowLastColumn="0" w:lastRowFirstColumn="0" w:lastRowLastColumn="0"/>
               <w:rPr>
-                <w:rFonts w:ascii="宋体" w:eastAsia="宋体" w:hint="eastAsia"/>
+                <w:rFonts w:ascii="宋体" w:eastAsia="宋体"/>
               </w:rPr>
             </w:pPr>
             <w:r>
@@ -2177,7 +2003,7 @@
               <w:jc w:val="center"/>
               <w:cnfStyle w:val="000000100000" w:firstRow="0" w:lastRow="0" w:firstColumn="0" w:lastColumn="0" w:oddVBand="0" w:evenVBand="0" w:oddHBand="1" w:evenHBand="0" w:firstRowFirstColumn="0" w:firstRowLastColumn="0" w:lastRowFirstColumn="0" w:lastRowLastColumn="0"/>
               <w:rPr>
-                <w:rFonts w:ascii="宋体" w:eastAsia="宋体" w:hint="eastAsia"/>
+                <w:rFonts w:ascii="宋体" w:eastAsia="宋体"/>
               </w:rPr>
             </w:pPr>
             <w:r>
@@ -2235,119 +2061,119 @@
     <w:p>
       <w:pPr>
         <w:rPr>
-          <w:rFonts w:ascii="宋体" w:eastAsia="宋体" w:hint="eastAsia"/>
-        </w:rPr>
-      </w:pPr>
-    </w:p>
-    <w:p>
-      <w:pPr>
-        <w:rPr>
-          <w:rFonts w:ascii="宋体" w:eastAsia="宋体" w:hint="eastAsia"/>
-        </w:rPr>
-      </w:pPr>
-    </w:p>
-    <w:p>
-      <w:pPr>
-        <w:rPr>
-          <w:rFonts w:ascii="宋体" w:eastAsia="宋体" w:hint="eastAsia"/>
-        </w:rPr>
-      </w:pPr>
-    </w:p>
-    <w:p>
-      <w:pPr>
-        <w:rPr>
-          <w:rFonts w:ascii="宋体" w:eastAsia="宋体" w:hint="eastAsia"/>
-        </w:rPr>
-      </w:pPr>
-    </w:p>
-    <w:p>
-      <w:pPr>
-        <w:rPr>
-          <w:rFonts w:ascii="宋体" w:eastAsia="宋体" w:hint="eastAsia"/>
-        </w:rPr>
-      </w:pPr>
-    </w:p>
-    <w:p>
-      <w:pPr>
-        <w:rPr>
-          <w:rFonts w:ascii="宋体" w:eastAsia="宋体" w:hint="eastAsia"/>
-        </w:rPr>
-      </w:pPr>
-    </w:p>
-    <w:p>
-      <w:pPr>
-        <w:rPr>
-          <w:rFonts w:ascii="宋体" w:eastAsia="宋体" w:hint="eastAsia"/>
-        </w:rPr>
-      </w:pPr>
-    </w:p>
-    <w:p>
-      <w:pPr>
-        <w:rPr>
-          <w:rFonts w:ascii="宋体" w:eastAsia="宋体" w:hint="eastAsia"/>
-        </w:rPr>
-      </w:pPr>
-    </w:p>
-    <w:p>
-      <w:pPr>
-        <w:rPr>
-          <w:rFonts w:ascii="宋体" w:eastAsia="宋体" w:hint="eastAsia"/>
-        </w:rPr>
-      </w:pPr>
-    </w:p>
-    <w:p>
-      <w:pPr>
-        <w:rPr>
-          <w:rFonts w:ascii="宋体" w:eastAsia="宋体" w:hint="eastAsia"/>
-        </w:rPr>
-      </w:pPr>
-    </w:p>
-    <w:p>
-      <w:pPr>
-        <w:rPr>
-          <w:rFonts w:ascii="宋体" w:eastAsia="宋体" w:hint="eastAsia"/>
-        </w:rPr>
-      </w:pPr>
-    </w:p>
-    <w:p>
-      <w:pPr>
-        <w:rPr>
-          <w:rFonts w:ascii="宋体" w:eastAsia="宋体" w:hint="eastAsia"/>
-        </w:rPr>
-      </w:pPr>
-    </w:p>
-    <w:p>
-      <w:pPr>
-        <w:rPr>
-          <w:rFonts w:ascii="宋体" w:eastAsia="宋体" w:hint="eastAsia"/>
-        </w:rPr>
-      </w:pPr>
-    </w:p>
-    <w:p>
-      <w:pPr>
-        <w:rPr>
-          <w:rFonts w:ascii="宋体" w:eastAsia="宋体" w:hint="eastAsia"/>
-        </w:rPr>
-      </w:pPr>
-    </w:p>
-    <w:p>
-      <w:pPr>
-        <w:rPr>
-          <w:rFonts w:ascii="宋体" w:eastAsia="宋体" w:hint="eastAsia"/>
-        </w:rPr>
-      </w:pPr>
-    </w:p>
-    <w:p>
-      <w:pPr>
-        <w:rPr>
-          <w:rFonts w:ascii="宋体" w:eastAsia="宋体" w:hint="eastAsia"/>
-        </w:rPr>
-      </w:pPr>
-    </w:p>
-    <w:p>
-      <w:pPr>
-        <w:rPr>
-          <w:rFonts w:ascii="宋体" w:eastAsia="宋体" w:hint="eastAsia"/>
+          <w:rFonts w:ascii="宋体" w:eastAsia="宋体"/>
+        </w:rPr>
+      </w:pPr>
+    </w:p>
+    <w:p>
+      <w:pPr>
+        <w:rPr>
+          <w:rFonts w:ascii="宋体" w:eastAsia="宋体"/>
+        </w:rPr>
+      </w:pPr>
+    </w:p>
+    <w:p>
+      <w:pPr>
+        <w:rPr>
+          <w:rFonts w:ascii="宋体" w:eastAsia="宋体"/>
+        </w:rPr>
+      </w:pPr>
+    </w:p>
+    <w:p>
+      <w:pPr>
+        <w:rPr>
+          <w:rFonts w:ascii="宋体" w:eastAsia="宋体"/>
+        </w:rPr>
+      </w:pPr>
+    </w:p>
+    <w:p>
+      <w:pPr>
+        <w:rPr>
+          <w:rFonts w:ascii="宋体" w:eastAsia="宋体"/>
+        </w:rPr>
+      </w:pPr>
+    </w:p>
+    <w:p>
+      <w:pPr>
+        <w:rPr>
+          <w:rFonts w:ascii="宋体" w:eastAsia="宋体"/>
+        </w:rPr>
+      </w:pPr>
+    </w:p>
+    <w:p>
+      <w:pPr>
+        <w:rPr>
+          <w:rFonts w:ascii="宋体" w:eastAsia="宋体"/>
+        </w:rPr>
+      </w:pPr>
+    </w:p>
+    <w:p>
+      <w:pPr>
+        <w:rPr>
+          <w:rFonts w:ascii="宋体" w:eastAsia="宋体"/>
+        </w:rPr>
+      </w:pPr>
+    </w:p>
+    <w:p>
+      <w:pPr>
+        <w:rPr>
+          <w:rFonts w:ascii="宋体" w:eastAsia="宋体"/>
+        </w:rPr>
+      </w:pPr>
+    </w:p>
+    <w:p>
+      <w:pPr>
+        <w:rPr>
+          <w:rFonts w:ascii="宋体" w:eastAsia="宋体"/>
+        </w:rPr>
+      </w:pPr>
+    </w:p>
+    <w:p>
+      <w:pPr>
+        <w:rPr>
+          <w:rFonts w:ascii="宋体" w:eastAsia="宋体"/>
+        </w:rPr>
+      </w:pPr>
+    </w:p>
+    <w:p>
+      <w:pPr>
+        <w:rPr>
+          <w:rFonts w:ascii="宋体" w:eastAsia="宋体"/>
+        </w:rPr>
+      </w:pPr>
+    </w:p>
+    <w:p>
+      <w:pPr>
+        <w:rPr>
+          <w:rFonts w:ascii="宋体" w:eastAsia="宋体"/>
+        </w:rPr>
+      </w:pPr>
+    </w:p>
+    <w:p>
+      <w:pPr>
+        <w:rPr>
+          <w:rFonts w:ascii="宋体" w:eastAsia="宋体"/>
+        </w:rPr>
+      </w:pPr>
+    </w:p>
+    <w:p>
+      <w:pPr>
+        <w:rPr>
+          <w:rFonts w:ascii="宋体" w:eastAsia="宋体"/>
+        </w:rPr>
+      </w:pPr>
+    </w:p>
+    <w:p>
+      <w:pPr>
+        <w:rPr>
+          <w:rFonts w:ascii="宋体" w:eastAsia="宋体"/>
+        </w:rPr>
+      </w:pPr>
+    </w:p>
+    <w:p>
+      <w:pPr>
+        <w:rPr>
+          <w:rFonts w:ascii="宋体" w:eastAsia="宋体"/>
         </w:rPr>
       </w:pPr>
     </w:p>
@@ -2747,7 +2573,13 @@
               <w:rPr>
                 <w:rFonts w:ascii="宋体" w:eastAsia="宋体" w:hint="eastAsia"/>
               </w:rPr>
-              <w:t>2013.4.4-</w:t>
+              <w:t>2013.4.3</w:t>
+            </w:r>
+            <w:r>
+              <w:rPr>
+                <w:rFonts w:ascii="宋体" w:eastAsia="宋体" w:hint="eastAsia"/>
+              </w:rPr>
+              <w:t>-</w:t>
             </w:r>
           </w:p>
           <w:p>
@@ -2773,7 +2605,7 @@
               <w:rPr>
                 <w:rFonts w:ascii="宋体" w:eastAsia="宋体" w:hint="eastAsia"/>
               </w:rPr>
-              <w:t>4</w:t>
+              <w:t>3</w:t>
             </w:r>
           </w:p>
         </w:tc>
@@ -2852,8 +2684,10 @@
               <w:rPr>
                 <w:rFonts w:ascii="宋体" w:eastAsia="宋体" w:hint="eastAsia"/>
               </w:rPr>
-              <w:t>2013.4.4</w:t>
-            </w:r>
+              <w:t>2013.4.3</w:t>
+            </w:r>
+            <w:bookmarkStart w:id="0" w:name="_GoBack"/>
+            <w:bookmarkEnd w:id="0"/>
             <w:r>
               <w:rPr>
                 <w:rFonts w:ascii="宋体" w:eastAsia="宋体" w:hint="eastAsia"/>
@@ -3161,7 +2995,7 @@
     <w:p>
       <w:pPr>
         <w:rPr>
-          <w:rFonts w:ascii="宋体" w:eastAsia="宋体" w:hint="eastAsia"/>
+          <w:rFonts w:ascii="宋体" w:eastAsia="宋体"/>
         </w:rPr>
       </w:pPr>
     </w:p>

</xml_diff>